<commit_message>
Update gitignore, add some script
</commit_message>
<xml_diff>
--- a/Course Materials/01- Introduction/01_04 - An Overview of Bulma Framework.docx
+++ b/Course Materials/01- Introduction/01_04 - An Overview of Bulma Framework.docx
@@ -3,17 +3,419 @@
 <w:document xmlns:wpc="http://schemas.microsoft.com/office/word/2010/wordprocessingCanvas" xmlns:cx="http://schemas.microsoft.com/office/drawing/2014/chartex" xmlns:cx1="http://schemas.microsoft.com/office/drawing/2015/9/8/chartex" xmlns:cx2="http://schemas.microsoft.com/office/drawing/2015/10/21/chartex" xmlns:cx3="http://schemas.microsoft.com/office/drawing/2016/5/9/chartex" xmlns:cx4="http://schemas.microsoft.com/office/drawing/2016/5/10/chartex" xmlns:cx5="http://schemas.microsoft.com/office/drawing/2016/5/11/chartex" xmlns:cx6="http://schemas.microsoft.com/office/drawing/2016/5/12/chartex" xmlns:cx7="http://schemas.microsoft.com/office/drawing/2016/5/13/chartex" xmlns:cx8="http://schemas.microsoft.com/office/drawing/2016/5/14/chartex" xmlns:mc="http://schemas.openxmlformats.org/markup-compatibility/2006" xmlns:aink="http://schemas.microsoft.com/office/drawing/2016/ink" xmlns:am3d="http://schemas.microsoft.com/office/drawing/2017/model3d" xmlns:o="urn:schemas-microsoft-com:office:office" xmlns:r="http://schemas.openxmlformats.org/officeDocument/2006/relationships" xmlns:m="http://schemas.openxmlformats.org/officeDocument/2006/math" xmlns:v="urn:schemas-microsoft-com:vml" xmlns:wp14="http://schemas.microsoft.com/office/word/2010/wordprocessingDrawing" xmlns:wp="http://schemas.openxmlformats.org/drawingml/2006/wordprocessingDrawing" xmlns:w10="urn:schemas-microsoft-com:office:word" xmlns:w="http://schemas.openxmlformats.org/wordprocessingml/2006/main" xmlns:w14="http://schemas.microsoft.com/office/word/2010/wordml" xmlns:w15="http://schemas.microsoft.com/office/word/2012/wordml" xmlns:w16cid="http://schemas.microsoft.com/office/word/2016/wordml/cid" xmlns:w16se="http://schemas.microsoft.com/office/word/2015/wordml/symex" xmlns:wpg="http://schemas.microsoft.com/office/word/2010/wordprocessingGroup" xmlns:wpi="http://schemas.microsoft.com/office/word/2010/wordprocessingInk" xmlns:wne="http://schemas.microsoft.com/office/word/2006/wordml" xmlns:wps="http://schemas.microsoft.com/office/word/2010/wordprocessingShape" mc:Ignorable="w14 w15 w16se w16cid wp14">
   <w:body>
     <w:p>
-      <w:bookmarkStart w:id="0" w:name="_GoBack"/>
-      <w:bookmarkEnd w:id="0"/>
+      <w:r>
+        <w:t>Creating a quality web interface isn’t easy.</w:t>
+      </w:r>
+    </w:p>
+    <w:p>
+      <w:r>
+        <w:t xml:space="preserve">You need understandable user experience, </w:t>
+      </w:r>
+      <w:proofErr w:type="spellStart"/>
+      <w:r>
+        <w:t>well structured</w:t>
+      </w:r>
+      <w:proofErr w:type="spellEnd"/>
+      <w:r>
+        <w:t xml:space="preserve"> HTML, memorable class names and </w:t>
+      </w:r>
+      <w:proofErr w:type="gramStart"/>
+      <w:r>
+        <w:t>well organized</w:t>
+      </w:r>
+      <w:proofErr w:type="gramEnd"/>
+      <w:r>
+        <w:t xml:space="preserve"> stylesheets.</w:t>
+      </w:r>
+    </w:p>
+    <w:p>
+      <w:r>
+        <w:t xml:space="preserve">Now, all of this, is </w:t>
+      </w:r>
+      <w:proofErr w:type="spellStart"/>
+      <w:r>
+        <w:t>gonna</w:t>
+      </w:r>
+      <w:proofErr w:type="spellEnd"/>
+      <w:r>
+        <w:t xml:space="preserve"> take time and can be very tedious.</w:t>
+      </w:r>
+    </w:p>
+    <w:p>
+      <w:r>
+        <w:t xml:space="preserve">Now, there is a solution to all of this. A </w:t>
+      </w:r>
+      <w:proofErr w:type="spellStart"/>
+      <w:r>
+        <w:t>css</w:t>
+      </w:r>
+      <w:proofErr w:type="spellEnd"/>
+      <w:r>
+        <w:t xml:space="preserve"> framework. A library of prebuild UI components, with web standards and best practices build write in.</w:t>
+      </w:r>
+      <w:r>
+        <w:t xml:space="preserve"> but if you are looking a save time and energy, not all </w:t>
+      </w:r>
+      <w:proofErr w:type="spellStart"/>
+      <w:r>
+        <w:t>css</w:t>
+      </w:r>
+      <w:proofErr w:type="spellEnd"/>
+      <w:r>
+        <w:t xml:space="preserve"> frameworks are </w:t>
+      </w:r>
+      <w:proofErr w:type="spellStart"/>
+      <w:r>
+        <w:t>gonna</w:t>
+      </w:r>
+      <w:proofErr w:type="spellEnd"/>
+      <w:r>
+        <w:t xml:space="preserve"> be created equally.</w:t>
+      </w:r>
+    </w:p>
+    <w:p>
+      <w:r>
+        <w:t xml:space="preserve">Some are </w:t>
+      </w:r>
+      <w:proofErr w:type="spellStart"/>
+      <w:r>
+        <w:t>gonna</w:t>
+      </w:r>
+      <w:proofErr w:type="spellEnd"/>
+      <w:r>
+        <w:t xml:space="preserve"> be less well documented.</w:t>
+      </w:r>
+    </w:p>
+    <w:p>
+      <w:r>
+        <w:t xml:space="preserve">Take a longer time to learned and </w:t>
+      </w:r>
+      <w:r>
+        <w:t>be tougher to use</w:t>
+      </w:r>
+      <w:r>
+        <w:t>.</w:t>
+      </w:r>
+    </w:p>
+    <w:p>
+      <w:r>
+        <w:t>F</w:t>
+      </w:r>
+      <w:r>
+        <w:t>ortunate</w:t>
+      </w:r>
+      <w:r>
+        <w:t>ly, there is Bulma. A CSS framework, that simple to learn and simple to use.</w:t>
+      </w:r>
+    </w:p>
+    <w:p>
+      <w:r>
+        <w:t>Let’s take a look at some the key reasons, why working with Bulma, is so great.</w:t>
+      </w:r>
+    </w:p>
+    <w:p>
+      <w:pPr>
+        <w:pStyle w:val="ListParagraph"/>
+        <w:numPr>
+          <w:ilvl w:val="0"/>
+          <w:numId w:val="1"/>
+        </w:numPr>
+      </w:pPr>
+      <w:bookmarkStart w:id="0" w:name="OLE_LINK1"/>
+      <w:bookmarkStart w:id="1" w:name="OLE_LINK2"/>
+      <w:r>
+        <w:t>Bulma comes package with beautiful UI components</w:t>
+      </w:r>
+    </w:p>
+    <w:p>
+      <w:pPr>
+        <w:pStyle w:val="ListParagraph"/>
+        <w:numPr>
+          <w:ilvl w:val="0"/>
+          <w:numId w:val="1"/>
+        </w:numPr>
+      </w:pPr>
+      <w:r>
+        <w:t xml:space="preserve">These include, the </w:t>
+      </w:r>
+      <w:proofErr w:type="spellStart"/>
+      <w:proofErr w:type="gramStart"/>
+      <w:r>
+        <w:t>navbar,tabs</w:t>
+      </w:r>
+      <w:proofErr w:type="spellEnd"/>
+      <w:proofErr w:type="gramEnd"/>
+      <w:r>
+        <w:t>, panel, box and media object, dropdown, card, form, progress bar and pagination and many more.</w:t>
+      </w:r>
+      <w:r>
+        <w:t xml:space="preserve"> These components work together to give your web interface </w:t>
+      </w:r>
+      <w:r>
+        <w:t>a cohesive design</w:t>
+      </w:r>
+      <w:r>
+        <w:t>.</w:t>
+      </w:r>
+    </w:p>
+    <w:p>
+      <w:pPr>
+        <w:pStyle w:val="ListParagraph"/>
+        <w:numPr>
+          <w:ilvl w:val="0"/>
+          <w:numId w:val="1"/>
+        </w:numPr>
+      </w:pPr>
+      <w:r>
+        <w:t xml:space="preserve">Because Bulma is </w:t>
+      </w:r>
+      <w:proofErr w:type="spellStart"/>
+      <w:r>
+        <w:t>build</w:t>
+      </w:r>
+      <w:proofErr w:type="spellEnd"/>
+      <w:r>
+        <w:t xml:space="preserve"> with SASS, it is very </w:t>
+      </w:r>
+      <w:proofErr w:type="spellStart"/>
+      <w:proofErr w:type="gramStart"/>
+      <w:r>
+        <w:t>modular.just</w:t>
+      </w:r>
+      <w:proofErr w:type="spellEnd"/>
+      <w:proofErr w:type="gramEnd"/>
+      <w:r>
+        <w:t xml:space="preserve"> import the features that you need and you’re ready to go.</w:t>
+      </w:r>
+    </w:p>
+    <w:p>
+      <w:pPr>
+        <w:pStyle w:val="ListParagraph"/>
+        <w:numPr>
+          <w:ilvl w:val="0"/>
+          <w:numId w:val="1"/>
+        </w:numPr>
+      </w:pPr>
+      <w:r>
+        <w:t xml:space="preserve">Bulma class names are highly </w:t>
+      </w:r>
+      <w:proofErr w:type="gramStart"/>
+      <w:r>
+        <w:t>reada</w:t>
+      </w:r>
+      <w:r>
+        <w:t>b</w:t>
+      </w:r>
+      <w:r>
+        <w:t xml:space="preserve">le </w:t>
+      </w:r>
+      <w:r>
+        <w:t>,</w:t>
+      </w:r>
+      <w:proofErr w:type="gramEnd"/>
+      <w:r>
+        <w:t xml:space="preserve"> if you want a button just add the button class name. Bulma syntax for adding modifiers is simple</w:t>
+      </w:r>
+      <w:r>
+        <w:t xml:space="preserve">. Want your button to be large, just add the </w:t>
+      </w:r>
+      <w:r>
+        <w:rPr>
+          <w:b/>
+          <w:bCs/>
+        </w:rPr>
+        <w:t xml:space="preserve">is-large </w:t>
+      </w:r>
+      <w:r>
+        <w:t>modifier class.</w:t>
+      </w:r>
+      <w:r>
+        <w:t xml:space="preserve"> Want a button to be large and the primary color of your design, just add </w:t>
+      </w:r>
+      <w:r>
+        <w:rPr>
+          <w:b/>
+          <w:bCs/>
+        </w:rPr>
+        <w:t>is-primary</w:t>
+      </w:r>
+      <w:r>
+        <w:rPr>
+          <w:b/>
+          <w:bCs/>
+        </w:rPr>
+        <w:t>.</w:t>
+      </w:r>
+    </w:p>
+    <w:p>
+      <w:pPr>
+        <w:pStyle w:val="ListParagraph"/>
+        <w:numPr>
+          <w:ilvl w:val="0"/>
+          <w:numId w:val="1"/>
+        </w:numPr>
+      </w:pPr>
+      <w:r>
+        <w:t xml:space="preserve">Since Bulma is built on </w:t>
+      </w:r>
+      <w:proofErr w:type="spellStart"/>
+      <w:proofErr w:type="gramStart"/>
+      <w:r>
+        <w:t>flexbox,it</w:t>
+      </w:r>
+      <w:proofErr w:type="spellEnd"/>
+      <w:proofErr w:type="gramEnd"/>
+      <w:r>
+        <w:t xml:space="preserve"> makes tasks like creating grids and vertical alignment a </w:t>
+      </w:r>
+      <w:proofErr w:type="spellStart"/>
+      <w:r>
+        <w:t>breeze</w:t>
+      </w:r>
+      <w:r>
+        <w:t>.let’t</w:t>
+      </w:r>
+      <w:proofErr w:type="spellEnd"/>
+      <w:r>
+        <w:t xml:space="preserve"> take a look at columns. We make a parent div with the columns class name </w:t>
+      </w:r>
+    </w:p>
+    <w:bookmarkEnd w:id="0"/>
+    <w:bookmarkEnd w:id="1"/>
+    <w:p/>
+    <w:p>
+      <w:bookmarkStart w:id="2" w:name="_GoBack"/>
+      <w:bookmarkEnd w:id="2"/>
     </w:p>
     <w:sectPr>
       <w:pgSz w:w="12240" w:h="15840"/>
-      <w:pgMar w:top="720" w:right="720" w:bottom="720" w:left="720" w:header="720" w:footer="720" w:gutter="0"/>
+      <w:pgMar w:top="720" w:right="450" w:bottom="720" w:left="720" w:header="720" w:footer="720" w:gutter="0"/>
       <w:cols w:space="720"/>
       <w:docGrid w:linePitch="360"/>
     </w:sectPr>
   </w:body>
 </w:document>
+</file>
+
+<file path=word/numbering.xml><?xml version="1.0" encoding="utf-8"?>
+<w:numbering xmlns:wpc="http://schemas.microsoft.com/office/word/2010/wordprocessingCanvas" xmlns:cx="http://schemas.microsoft.com/office/drawing/2014/chartex" xmlns:cx1="http://schemas.microsoft.com/office/drawing/2015/9/8/chartex" xmlns:cx2="http://schemas.microsoft.com/office/drawing/2015/10/21/chartex" xmlns:cx3="http://schemas.microsoft.com/office/drawing/2016/5/9/chartex" xmlns:cx4="http://schemas.microsoft.com/office/drawing/2016/5/10/chartex" xmlns:cx5="http://schemas.microsoft.com/office/drawing/2016/5/11/chartex" xmlns:cx6="http://schemas.microsoft.com/office/drawing/2016/5/12/chartex" xmlns:cx7="http://schemas.microsoft.com/office/drawing/2016/5/13/chartex" xmlns:cx8="http://schemas.microsoft.com/office/drawing/2016/5/14/chartex" xmlns:mc="http://schemas.openxmlformats.org/markup-compatibility/2006" xmlns:aink="http://schemas.microsoft.com/office/drawing/2016/ink" xmlns:am3d="http://schemas.microsoft.com/office/drawing/2017/model3d" xmlns:o="urn:schemas-microsoft-com:office:office" xmlns:r="http://schemas.openxmlformats.org/officeDocument/2006/relationships" xmlns:m="http://schemas.openxmlformats.org/officeDocument/2006/math" xmlns:v="urn:schemas-microsoft-com:vml" xmlns:wp14="http://schemas.microsoft.com/office/word/2010/wordprocessingDrawing" xmlns:wp="http://schemas.openxmlformats.org/drawingml/2006/wordprocessingDrawing" xmlns:w10="urn:schemas-microsoft-com:office:word" xmlns:w="http://schemas.openxmlformats.org/wordprocessingml/2006/main" xmlns:w14="http://schemas.microsoft.com/office/word/2010/wordml" xmlns:w15="http://schemas.microsoft.com/office/word/2012/wordml" xmlns:w16cid="http://schemas.microsoft.com/office/word/2016/wordml/cid" xmlns:w16se="http://schemas.microsoft.com/office/word/2015/wordml/symex" xmlns:wpg="http://schemas.microsoft.com/office/word/2010/wordprocessingGroup" xmlns:wpi="http://schemas.microsoft.com/office/word/2010/wordprocessingInk" xmlns:wne="http://schemas.microsoft.com/office/word/2006/wordml" xmlns:wps="http://schemas.microsoft.com/office/word/2010/wordprocessingShape" mc:Ignorable="w14 w15 w16se w16cid wp14">
+  <w:abstractNum w:abstractNumId="0" w15:restartNumberingAfterBreak="0">
+    <w:nsid w:val="72A90468"/>
+    <w:multiLevelType w:val="hybridMultilevel"/>
+    <w:tmpl w:val="4C8AC8E4"/>
+    <w:lvl w:ilvl="0" w:tplc="04090001">
+      <w:start w:val="1"/>
+      <w:numFmt w:val="bullet"/>
+      <w:lvlText w:val=""/>
+      <w:lvlJc w:val="left"/>
+      <w:pPr>
+        <w:ind w:left="818" w:hanging="360"/>
+      </w:pPr>
+      <w:rPr>
+        <w:rFonts w:ascii="Symbol" w:hAnsi="Symbol" w:hint="default"/>
+      </w:rPr>
+    </w:lvl>
+    <w:lvl w:ilvl="1" w:tplc="04090003" w:tentative="1">
+      <w:start w:val="1"/>
+      <w:numFmt w:val="bullet"/>
+      <w:lvlText w:val="o"/>
+      <w:lvlJc w:val="left"/>
+      <w:pPr>
+        <w:ind w:left="1538" w:hanging="360"/>
+      </w:pPr>
+      <w:rPr>
+        <w:rFonts w:ascii="Courier New" w:hAnsi="Courier New" w:cs="Courier New" w:hint="default"/>
+      </w:rPr>
+    </w:lvl>
+    <w:lvl w:ilvl="2" w:tplc="04090005" w:tentative="1">
+      <w:start w:val="1"/>
+      <w:numFmt w:val="bullet"/>
+      <w:lvlText w:val=""/>
+      <w:lvlJc w:val="left"/>
+      <w:pPr>
+        <w:ind w:left="2258" w:hanging="360"/>
+      </w:pPr>
+      <w:rPr>
+        <w:rFonts w:ascii="Wingdings" w:hAnsi="Wingdings" w:hint="default"/>
+      </w:rPr>
+    </w:lvl>
+    <w:lvl w:ilvl="3" w:tplc="04090001" w:tentative="1">
+      <w:start w:val="1"/>
+      <w:numFmt w:val="bullet"/>
+      <w:lvlText w:val=""/>
+      <w:lvlJc w:val="left"/>
+      <w:pPr>
+        <w:ind w:left="2978" w:hanging="360"/>
+      </w:pPr>
+      <w:rPr>
+        <w:rFonts w:ascii="Symbol" w:hAnsi="Symbol" w:hint="default"/>
+      </w:rPr>
+    </w:lvl>
+    <w:lvl w:ilvl="4" w:tplc="04090003" w:tentative="1">
+      <w:start w:val="1"/>
+      <w:numFmt w:val="bullet"/>
+      <w:lvlText w:val="o"/>
+      <w:lvlJc w:val="left"/>
+      <w:pPr>
+        <w:ind w:left="3698" w:hanging="360"/>
+      </w:pPr>
+      <w:rPr>
+        <w:rFonts w:ascii="Courier New" w:hAnsi="Courier New" w:cs="Courier New" w:hint="default"/>
+      </w:rPr>
+    </w:lvl>
+    <w:lvl w:ilvl="5" w:tplc="04090005" w:tentative="1">
+      <w:start w:val="1"/>
+      <w:numFmt w:val="bullet"/>
+      <w:lvlText w:val=""/>
+      <w:lvlJc w:val="left"/>
+      <w:pPr>
+        <w:ind w:left="4418" w:hanging="360"/>
+      </w:pPr>
+      <w:rPr>
+        <w:rFonts w:ascii="Wingdings" w:hAnsi="Wingdings" w:hint="default"/>
+      </w:rPr>
+    </w:lvl>
+    <w:lvl w:ilvl="6" w:tplc="04090001" w:tentative="1">
+      <w:start w:val="1"/>
+      <w:numFmt w:val="bullet"/>
+      <w:lvlText w:val=""/>
+      <w:lvlJc w:val="left"/>
+      <w:pPr>
+        <w:ind w:left="5138" w:hanging="360"/>
+      </w:pPr>
+      <w:rPr>
+        <w:rFonts w:ascii="Symbol" w:hAnsi="Symbol" w:hint="default"/>
+      </w:rPr>
+    </w:lvl>
+    <w:lvl w:ilvl="7" w:tplc="04090003" w:tentative="1">
+      <w:start w:val="1"/>
+      <w:numFmt w:val="bullet"/>
+      <w:lvlText w:val="o"/>
+      <w:lvlJc w:val="left"/>
+      <w:pPr>
+        <w:ind w:left="5858" w:hanging="360"/>
+      </w:pPr>
+      <w:rPr>
+        <w:rFonts w:ascii="Courier New" w:hAnsi="Courier New" w:cs="Courier New" w:hint="default"/>
+      </w:rPr>
+    </w:lvl>
+    <w:lvl w:ilvl="8" w:tplc="04090005" w:tentative="1">
+      <w:start w:val="1"/>
+      <w:numFmt w:val="bullet"/>
+      <w:lvlText w:val=""/>
+      <w:lvlJc w:val="left"/>
+      <w:pPr>
+        <w:ind w:left="6578" w:hanging="360"/>
+      </w:pPr>
+      <w:rPr>
+        <w:rFonts w:ascii="Wingdings" w:hAnsi="Wingdings" w:hint="default"/>
+      </w:rPr>
+    </w:lvl>
+  </w:abstractNum>
+  <w:num w:numId="1">
+    <w:abstractNumId w:val="0"/>
+  </w:num>
+</w:numbering>
 </file>
 
 <file path=word/styles.xml><?xml version="1.0" encoding="utf-8"?>
@@ -33,7 +435,7 @@
       </w:pPr>
     </w:pPrDefault>
   </w:docDefaults>
-  <w:latentStyles w:defLockedState="0" w:defUIPriority="99" w:defSemiHidden="0" w:defUnhideWhenUsed="0" w:defQFormat="0" w:count="375">
+  <w:latentStyles w:defLockedState="0" w:defUIPriority="99" w:defSemiHidden="0" w:defUnhideWhenUsed="0" w:defQFormat="0" w:count="377">
     <w:lsdException w:name="Normal" w:uiPriority="0" w:qFormat="1"/>
     <w:lsdException w:name="heading 1" w:uiPriority="9" w:qFormat="1"/>
     <w:lsdException w:name="heading 2" w:semiHidden="1" w:uiPriority="9" w:unhideWhenUsed="1" w:qFormat="1"/>
@@ -139,7 +541,6 @@
     <w:lsdException w:name="HTML Sample" w:semiHidden="1" w:unhideWhenUsed="1"/>
     <w:lsdException w:name="HTML Typewriter" w:semiHidden="1" w:unhideWhenUsed="1"/>
     <w:lsdException w:name="HTML Variable" w:semiHidden="1" w:unhideWhenUsed="1"/>
-    <w:lsdException w:name="Normal Table" w:semiHidden="1" w:unhideWhenUsed="1"/>
     <w:lsdException w:name="annotation subject" w:semiHidden="1" w:unhideWhenUsed="1"/>
     <w:lsdException w:name="No List" w:semiHidden="1" w:unhideWhenUsed="1"/>
     <w:lsdException w:name="Outline List 1" w:semiHidden="1" w:unhideWhenUsed="1"/>
@@ -185,11 +586,9 @@
     <w:lsdException w:name="Table Subtle 1" w:semiHidden="1" w:unhideWhenUsed="1"/>
     <w:lsdException w:name="Table Subtle 2" w:semiHidden="1" w:unhideWhenUsed="1"/>
     <w:lsdException w:name="Table Web 1" w:semiHidden="1" w:unhideWhenUsed="1"/>
-    <w:lsdException w:name="Table Web 2" w:semiHidden="1" w:unhideWhenUsed="1"/>
     <w:lsdException w:name="Table Web 3" w:semiHidden="1" w:unhideWhenUsed="1"/>
     <w:lsdException w:name="Balloon Text" w:semiHidden="1" w:unhideWhenUsed="1"/>
     <w:lsdException w:name="Table Grid" w:uiPriority="39"/>
-    <w:lsdException w:name="Table Theme" w:semiHidden="1" w:unhideWhenUsed="1"/>
     <w:lsdException w:name="Placeholder Text" w:semiHidden="1"/>
     <w:lsdException w:name="No Spacing" w:uiPriority="1" w:qFormat="1"/>
     <w:lsdException w:name="Light Shading" w:uiPriority="60"/>
@@ -409,6 +808,8 @@
     <w:lsdException w:name="Smart Hyperlink" w:semiHidden="1" w:unhideWhenUsed="1"/>
     <w:lsdException w:name="Hashtag" w:semiHidden="1" w:unhideWhenUsed="1"/>
     <w:lsdException w:name="Unresolved Mention" w:semiHidden="1" w:unhideWhenUsed="1"/>
+    <w:lsdException w:name="Smart Link" w:semiHidden="1" w:unhideWhenUsed="1"/>
+    <w:lsdException w:name="Smart Link Error" w:semiHidden="1" w:unhideWhenUsed="1"/>
   </w:latentStyles>
   <w:style w:type="paragraph" w:default="1" w:styleId="Normal">
     <w:name w:val="Normal"/>
@@ -440,6 +841,17 @@
     <w:uiPriority w:val="99"/>
     <w:semiHidden/>
     <w:unhideWhenUsed/>
+  </w:style>
+  <w:style w:type="paragraph" w:styleId="ListParagraph">
+    <w:name w:val="List Paragraph"/>
+    <w:basedOn w:val="Normal"/>
+    <w:uiPriority w:val="34"/>
+    <w:qFormat/>
+    <w:rsid w:val="00DE73DD"/>
+    <w:pPr>
+      <w:ind w:left="720"/>
+      <w:contextualSpacing/>
+    </w:pPr>
   </w:style>
 </w:styles>
 </file>

</xml_diff>

<commit_message>
Add some script to 01_04~.docx file
</commit_message>
<xml_diff>
--- a/Course Materials/01- Introduction/01_04 - An Overview of Bulma Framework.docx
+++ b/Course Materials/01- Introduction/01_04 - An Overview of Bulma Framework.docx
@@ -9,108 +9,108 @@
     </w:p>
     <w:p>
       <w:r>
-        <w:t xml:space="preserve">You need understandable user experience, </w:t>
-      </w:r>
-      <w:proofErr w:type="spellStart"/>
-      <w:r>
-        <w:t>well structured</w:t>
-      </w:r>
-      <w:proofErr w:type="spellEnd"/>
-      <w:r>
-        <w:t xml:space="preserve"> HTML, memorable class names and </w:t>
+        <w:t>You need understandable user experience, well</w:t>
+      </w:r>
+      <w:r>
+        <w:t>-</w:t>
+      </w:r>
+      <w:r>
+        <w:t>structured HTML, memorable class names and well</w:t>
+      </w:r>
+      <w:r>
+        <w:t>-</w:t>
+      </w:r>
+      <w:r>
+        <w:t>organized stylesheets.</w:t>
+      </w:r>
+    </w:p>
+    <w:p>
+      <w:r>
+        <w:t>Now, all of this is gonna take time and can be very tedious.</w:t>
+      </w:r>
+    </w:p>
+    <w:p>
+      <w:r>
+        <w:t>Now, there is a solution to all of this</w:t>
+      </w:r>
+      <w:r>
+        <w:t xml:space="preserve"> — a</w:t>
+      </w:r>
+      <w:r>
+        <w:t xml:space="preserve"> </w:t>
+      </w:r>
+      <w:r>
+        <w:t>CSS</w:t>
+      </w:r>
+      <w:r>
+        <w:t xml:space="preserve"> framework. A library of prebuil</w:t>
+      </w:r>
+      <w:r>
+        <w:t>t</w:t>
+      </w:r>
+      <w:r>
+        <w:t xml:space="preserve"> UI components, with web standards and best practices</w:t>
+      </w:r>
+      <w:r>
+        <w:t>,</w:t>
+      </w:r>
+      <w:r>
+        <w:t xml:space="preserve"> build write in.</w:t>
+      </w:r>
+      <w:r>
+        <w:t xml:space="preserve"> </w:t>
+      </w:r>
+      <w:r>
+        <w:t>B</w:t>
+      </w:r>
+      <w:r>
+        <w:t xml:space="preserve">ut if you are looking a save time and energy, not all </w:t>
+      </w:r>
+      <w:r>
+        <w:t>CSS</w:t>
+      </w:r>
+      <w:r>
+        <w:t xml:space="preserve"> frameworks are gonna be created equally.</w:t>
+      </w:r>
+    </w:p>
+    <w:p>
+      <w:r>
+        <w:t>Some are gonna be less well documented.</w:t>
+      </w:r>
+    </w:p>
+    <w:p>
+      <w:r>
+        <w:t xml:space="preserve">Take a longer time to learned and </w:t>
+      </w:r>
+      <w:r>
+        <w:t>be tougher to use</w:t>
+      </w:r>
+      <w:r>
+        <w:t>.</w:t>
+      </w:r>
+    </w:p>
+    <w:p>
+      <w:r>
+        <w:t>F</w:t>
+      </w:r>
+      <w:r>
+        <w:t>ortunate</w:t>
+      </w:r>
+      <w:r>
+        <w:t>ly, there is Bulma. A CSS framework, that simple to learn and simple to use.</w:t>
+      </w:r>
+    </w:p>
+    <w:p>
+      <w:r>
+        <w:t xml:space="preserve">Let’s </w:t>
       </w:r>
       <w:proofErr w:type="gramStart"/>
       <w:r>
-        <w:t>well organized</w:t>
+        <w:t>take a look</w:t>
       </w:r>
       <w:proofErr w:type="gramEnd"/>
       <w:r>
-        <w:t xml:space="preserve"> stylesheets.</w:t>
-      </w:r>
-    </w:p>
-    <w:p>
-      <w:r>
-        <w:t xml:space="preserve">Now, all of this, is </w:t>
-      </w:r>
-      <w:proofErr w:type="spellStart"/>
-      <w:r>
-        <w:t>gonna</w:t>
-      </w:r>
-      <w:proofErr w:type="spellEnd"/>
-      <w:r>
-        <w:t xml:space="preserve"> take time and can be very tedious.</w:t>
-      </w:r>
-    </w:p>
-    <w:p>
-      <w:r>
-        <w:t xml:space="preserve">Now, there is a solution to all of this. A </w:t>
-      </w:r>
-      <w:proofErr w:type="spellStart"/>
-      <w:r>
-        <w:t>css</w:t>
-      </w:r>
-      <w:proofErr w:type="spellEnd"/>
-      <w:r>
-        <w:t xml:space="preserve"> framework. A library of prebuild UI components, with web standards and best practices build write in.</w:t>
-      </w:r>
-      <w:r>
-        <w:t xml:space="preserve"> but if you are looking a save time and energy, not all </w:t>
-      </w:r>
-      <w:proofErr w:type="spellStart"/>
-      <w:r>
-        <w:t>css</w:t>
-      </w:r>
-      <w:proofErr w:type="spellEnd"/>
-      <w:r>
-        <w:t xml:space="preserve"> frameworks are </w:t>
-      </w:r>
-      <w:proofErr w:type="spellStart"/>
-      <w:r>
-        <w:t>gonna</w:t>
-      </w:r>
-      <w:proofErr w:type="spellEnd"/>
-      <w:r>
-        <w:t xml:space="preserve"> be created equally.</w:t>
-      </w:r>
-    </w:p>
-    <w:p>
-      <w:r>
-        <w:t xml:space="preserve">Some are </w:t>
-      </w:r>
-      <w:proofErr w:type="spellStart"/>
-      <w:r>
-        <w:t>gonna</w:t>
-      </w:r>
-      <w:proofErr w:type="spellEnd"/>
-      <w:r>
-        <w:t xml:space="preserve"> be less well documented.</w:t>
-      </w:r>
-    </w:p>
-    <w:p>
-      <w:r>
-        <w:t xml:space="preserve">Take a longer time to learned and </w:t>
-      </w:r>
-      <w:r>
-        <w:t>be tougher to use</w:t>
-      </w:r>
-      <w:r>
-        <w:t>.</w:t>
-      </w:r>
-    </w:p>
-    <w:p>
-      <w:r>
-        <w:t>F</w:t>
-      </w:r>
-      <w:r>
-        <w:t>ortunate</w:t>
-      </w:r>
-      <w:r>
-        <w:t>ly, there is Bulma. A CSS framework, that simple to learn and simple to use.</w:t>
-      </w:r>
-    </w:p>
-    <w:p>
-      <w:r>
-        <w:t>Let’s take a look at some the key reasons, why working with Bulma, is so great.</w:t>
+        <w:t xml:space="preserve"> at some the key reasons why working with Bulma, is so great.</w:t>
       </w:r>
     </w:p>
     <w:p>
@@ -136,17 +136,13 @@
         </w:numPr>
       </w:pPr>
       <w:r>
-        <w:t xml:space="preserve">These include, the </w:t>
-      </w:r>
-      <w:proofErr w:type="spellStart"/>
-      <w:proofErr w:type="gramStart"/>
-      <w:r>
-        <w:t>navbar,tabs</w:t>
-      </w:r>
-      <w:proofErr w:type="spellEnd"/>
-      <w:proofErr w:type="gramEnd"/>
-      <w:r>
-        <w:t>, panel, box and media object, dropdown, card, form, progress bar and pagination and many more.</w:t>
+        <w:t>These include the navbar,</w:t>
+      </w:r>
+      <w:r>
+        <w:t xml:space="preserve"> </w:t>
+      </w:r>
+      <w:r>
+        <w:t>tabs, panel, box and media object, dropdown, card, form, progress bar and pagination and many more.</w:t>
       </w:r>
       <w:r>
         <w:t xml:space="preserve"> These components work together to give your web interface </w:t>
@@ -167,25 +163,33 @@
         </w:numPr>
       </w:pPr>
       <w:r>
-        <w:t xml:space="preserve">Because Bulma is </w:t>
+        <w:t xml:space="preserve">Because </w:t>
       </w:r>
       <w:proofErr w:type="spellStart"/>
       <w:r>
-        <w:t>build</w:t>
+        <w:t>Bulma</w:t>
       </w:r>
       <w:proofErr w:type="spellEnd"/>
       <w:r>
-        <w:t xml:space="preserve"> with SASS, it is very </w:t>
-      </w:r>
-      <w:proofErr w:type="spellStart"/>
-      <w:proofErr w:type="gramStart"/>
-      <w:r>
-        <w:t>modular.just</w:t>
-      </w:r>
-      <w:proofErr w:type="spellEnd"/>
-      <w:proofErr w:type="gramEnd"/>
-      <w:r>
-        <w:t xml:space="preserve"> import the features that you need and you’re ready to go.</w:t>
+        <w:t xml:space="preserve"> is buil</w:t>
+      </w:r>
+      <w:r>
+        <w:t>t</w:t>
+      </w:r>
+      <w:r>
+        <w:t xml:space="preserve"> with SASS, it is very modular.</w:t>
+      </w:r>
+      <w:r>
+        <w:t xml:space="preserve"> J</w:t>
+      </w:r>
+      <w:r>
+        <w:t>ust import the features that you need</w:t>
+      </w:r>
+      <w:r>
+        <w:t>,</w:t>
+      </w:r>
+      <w:r>
+        <w:t xml:space="preserve"> and you’re ready to go.</w:t>
       </w:r>
     </w:p>
     <w:p>
@@ -197,11 +201,7 @@
         </w:numPr>
       </w:pPr>
       <w:r>
-        <w:t xml:space="preserve">Bulma class names are highly </w:t>
-      </w:r>
-      <w:proofErr w:type="gramStart"/>
-      <w:r>
-        <w:t>reada</w:t>
+        <w:t>Bulma class names are highly reada</w:t>
       </w:r>
       <w:r>
         <w:t>b</w:t>
@@ -210,14 +210,16 @@
         <w:t xml:space="preserve">le </w:t>
       </w:r>
       <w:r>
+        <w:t>if you want a button</w:t>
+      </w:r>
+      <w:r>
         <w:t>,</w:t>
       </w:r>
-      <w:proofErr w:type="gramEnd"/>
-      <w:r>
-        <w:t xml:space="preserve"> if you want a button just add the button class name. Bulma syntax for adding modifiers is simple</w:t>
-      </w:r>
-      <w:r>
-        <w:t xml:space="preserve">. Want your button to be large, just add the </w:t>
+      <w:r>
+        <w:t xml:space="preserve"> add the button class name. Bulma syntax for adding modifiers is simple</w:t>
+      </w:r>
+      <w:r>
+        <w:t xml:space="preserve">. Want your button to be large, add the </w:t>
       </w:r>
       <w:r>
         <w:rPr>
@@ -230,7 +232,21 @@
         <w:t>modifier class.</w:t>
       </w:r>
       <w:r>
-        <w:t xml:space="preserve"> Want a button to be large and the primary color of your design, just add </w:t>
+        <w:t xml:space="preserve"> Want a button to be large and the primary </w:t>
+      </w:r>
+      <w:proofErr w:type="spellStart"/>
+      <w:r>
+        <w:t>colo</w:t>
+      </w:r>
+      <w:r>
+        <w:t>u</w:t>
+      </w:r>
+      <w:r>
+        <w:t>r</w:t>
+      </w:r>
+      <w:proofErr w:type="spellEnd"/>
+      <w:r>
+        <w:t xml:space="preserve"> of your design, add </w:t>
       </w:r>
       <w:r>
         <w:rPr>
@@ -256,37 +272,76 @@
         </w:numPr>
       </w:pPr>
       <w:r>
-        <w:t xml:space="preserve">Since Bulma is built on </w:t>
+        <w:t>Since Bulma is built on flexbox,</w:t>
+      </w:r>
+      <w:r>
+        <w:t xml:space="preserve"> </w:t>
+      </w:r>
+      <w:r>
+        <w:t xml:space="preserve">it makes tasks like creating grids and vertical alignment a </w:t>
       </w:r>
       <w:proofErr w:type="spellStart"/>
+      <w:r>
+        <w:t>breeze</w:t>
+      </w:r>
+      <w:r>
+        <w:t>.let’t</w:t>
+      </w:r>
+      <w:proofErr w:type="spellEnd"/>
+      <w:r>
+        <w:t xml:space="preserve"> </w:t>
+      </w:r>
+      <w:r>
+        <w:t>T</w:t>
+      </w:r>
+      <w:r>
+        <w:t>ake a look at columns. We make a parent div with the columns class name</w:t>
+      </w:r>
+      <w:r>
+        <w:t xml:space="preserve">. We put four </w:t>
+      </w:r>
+      <w:proofErr w:type="spellStart"/>
+      <w:r>
+        <w:t>div’s</w:t>
+      </w:r>
+      <w:proofErr w:type="spellEnd"/>
+      <w:r>
+        <w:t xml:space="preserve"> within it with the column class name they’ll automatically be vertically aligned. Right </w:t>
+      </w:r>
       <w:proofErr w:type="gramStart"/>
       <w:r>
-        <w:t>flexbox,it</w:t>
+        <w:t>now</w:t>
+      </w:r>
+      <w:proofErr w:type="gramEnd"/>
+      <w:r>
+        <w:t xml:space="preserve"> we’re looking at a mobile view if we were switched to wider viewport each column align horizontally </w:t>
+      </w:r>
+      <w:bookmarkEnd w:id="0"/>
+      <w:bookmarkEnd w:id="1"/>
+      <w:r>
+        <w:t>into its respective order of the columns container</w:t>
+      </w:r>
+      <w:r>
+        <w:t xml:space="preserve">. As you can see </w:t>
+      </w:r>
+      <w:proofErr w:type="spellStart"/>
+      <w:r>
+        <w:t>B</w:t>
+      </w:r>
+      <w:r>
+        <w:t>ulma</w:t>
       </w:r>
       <w:proofErr w:type="spellEnd"/>
-      <w:proofErr w:type="gramEnd"/>
-      <w:r>
-        <w:t xml:space="preserve"> makes tasks like creating grids and vertical alignment a </w:t>
-      </w:r>
-      <w:proofErr w:type="spellStart"/>
-      <w:r>
-        <w:t>breeze</w:t>
-      </w:r>
-      <w:r>
-        <w:t>.let’t</w:t>
-      </w:r>
-      <w:proofErr w:type="spellEnd"/>
-      <w:r>
-        <w:t xml:space="preserve"> take a look at columns. We make a parent div with the columns class name </w:t>
-      </w:r>
-    </w:p>
-    <w:bookmarkEnd w:id="0"/>
-    <w:bookmarkEnd w:id="1"/>
-    <w:p/>
-    <w:p>
+      <w:r>
+        <w:t xml:space="preserve"> is built </w:t>
+      </w:r>
+      <w:r>
+        <w:t>be fully responsive</w:t>
+      </w:r>
       <w:bookmarkStart w:id="2" w:name="_GoBack"/>
       <w:bookmarkEnd w:id="2"/>
     </w:p>
+    <w:p/>
     <w:sectPr>
       <w:pgSz w:w="12240" w:h="15840"/>
       <w:pgMar w:top="720" w:right="450" w:bottom="720" w:left="720" w:header="720" w:footer="720" w:gutter="0"/>
@@ -435,7 +490,7 @@
       </w:pPr>
     </w:pPrDefault>
   </w:docDefaults>
-  <w:latentStyles w:defLockedState="0" w:defUIPriority="99" w:defSemiHidden="0" w:defUnhideWhenUsed="0" w:defQFormat="0" w:count="377">
+  <w:latentStyles w:defLockedState="0" w:defUIPriority="99" w:defSemiHidden="0" w:defUnhideWhenUsed="0" w:defQFormat="0" w:count="375">
     <w:lsdException w:name="Normal" w:uiPriority="0" w:qFormat="1"/>
     <w:lsdException w:name="heading 1" w:uiPriority="9" w:qFormat="1"/>
     <w:lsdException w:name="heading 2" w:semiHidden="1" w:uiPriority="9" w:unhideWhenUsed="1" w:qFormat="1"/>
@@ -541,6 +596,7 @@
     <w:lsdException w:name="HTML Sample" w:semiHidden="1" w:unhideWhenUsed="1"/>
     <w:lsdException w:name="HTML Typewriter" w:semiHidden="1" w:unhideWhenUsed="1"/>
     <w:lsdException w:name="HTML Variable" w:semiHidden="1" w:unhideWhenUsed="1"/>
+    <w:lsdException w:name="Normal Table" w:semiHidden="1" w:unhideWhenUsed="1"/>
     <w:lsdException w:name="annotation subject" w:semiHidden="1" w:unhideWhenUsed="1"/>
     <w:lsdException w:name="No List" w:semiHidden="1" w:unhideWhenUsed="1"/>
     <w:lsdException w:name="Outline List 1" w:semiHidden="1" w:unhideWhenUsed="1"/>
@@ -586,9 +642,11 @@
     <w:lsdException w:name="Table Subtle 1" w:semiHidden="1" w:unhideWhenUsed="1"/>
     <w:lsdException w:name="Table Subtle 2" w:semiHidden="1" w:unhideWhenUsed="1"/>
     <w:lsdException w:name="Table Web 1" w:semiHidden="1" w:unhideWhenUsed="1"/>
+    <w:lsdException w:name="Table Web 2" w:semiHidden="1" w:unhideWhenUsed="1"/>
     <w:lsdException w:name="Table Web 3" w:semiHidden="1" w:unhideWhenUsed="1"/>
     <w:lsdException w:name="Balloon Text" w:semiHidden="1" w:unhideWhenUsed="1"/>
     <w:lsdException w:name="Table Grid" w:uiPriority="39"/>
+    <w:lsdException w:name="Table Theme" w:semiHidden="1" w:unhideWhenUsed="1"/>
     <w:lsdException w:name="Placeholder Text" w:semiHidden="1"/>
     <w:lsdException w:name="No Spacing" w:uiPriority="1" w:qFormat="1"/>
     <w:lsdException w:name="Light Shading" w:uiPriority="60"/>
@@ -808,8 +866,6 @@
     <w:lsdException w:name="Smart Hyperlink" w:semiHidden="1" w:unhideWhenUsed="1"/>
     <w:lsdException w:name="Hashtag" w:semiHidden="1" w:unhideWhenUsed="1"/>
     <w:lsdException w:name="Unresolved Mention" w:semiHidden="1" w:unhideWhenUsed="1"/>
-    <w:lsdException w:name="Smart Link" w:semiHidden="1" w:unhideWhenUsed="1"/>
-    <w:lsdException w:name="Smart Link Error" w:semiHidden="1" w:unhideWhenUsed="1"/>
   </w:latentStyles>
   <w:style w:type="paragraph" w:default="1" w:styleId="Normal">
     <w:name w:val="Normal"/>

</xml_diff>

<commit_message>
Contiue Bulma overview Presentation
</commit_message>
<xml_diff>
--- a/Course Materials/01- Introduction/01_04 - An Overview of Bulma Framework.docx
+++ b/Course Materials/01- Introduction/01_04 - An Overview of Bulma Framework.docx
@@ -15,13 +15,29 @@
         <w:t>-</w:t>
       </w:r>
       <w:r>
-        <w:t>structured HTML, memorable class names and well</w:t>
+        <w:t xml:space="preserve">structured HTML, memorable class names and </w:t>
+      </w:r>
+      <w:bookmarkStart w:id="0" w:name="_GoBack"/>
+      <w:bookmarkEnd w:id="0"/>
+      <w:r>
+        <w:t>well</w:t>
       </w:r>
       <w:r>
         <w:t>-</w:t>
       </w:r>
-      <w:r>
-        <w:t>organized stylesheets.</w:t>
+      <w:proofErr w:type="spellStart"/>
+      <w:r>
+        <w:t>organi</w:t>
+      </w:r>
+      <w:r>
+        <w:t>s</w:t>
+      </w:r>
+      <w:r>
+        <w:t>ed</w:t>
+      </w:r>
+      <w:proofErr w:type="spellEnd"/>
+      <w:r>
+        <w:t xml:space="preserve"> stylesheets.</w:t>
       </w:r>
     </w:p>
     <w:p>
@@ -43,7 +59,13 @@
         <w:t>CSS</w:t>
       </w:r>
       <w:r>
-        <w:t xml:space="preserve"> framework. A library of prebuil</w:t>
+        <w:t xml:space="preserve"> framework. A library of pre</w:t>
+      </w:r>
+      <w:r>
+        <w:t>-</w:t>
+      </w:r>
+      <w:r>
+        <w:t>buil</w:t>
       </w:r>
       <w:r>
         <w:t>t</w:t>
@@ -121,8 +143,8 @@
           <w:numId w:val="1"/>
         </w:numPr>
       </w:pPr>
-      <w:bookmarkStart w:id="0" w:name="OLE_LINK1"/>
-      <w:bookmarkStart w:id="1" w:name="OLE_LINK2"/>
+      <w:bookmarkStart w:id="1" w:name="OLE_LINK1"/>
+      <w:bookmarkStart w:id="2" w:name="OLE_LINK2"/>
       <w:r>
         <w:t>Bulma comes package with beautiful UI components</w:t>
       </w:r>
@@ -316,8 +338,8 @@
       <w:r>
         <w:t xml:space="preserve"> we’re looking at a mobile view if we were switched to wider viewport each column align horizontally </w:t>
       </w:r>
-      <w:bookmarkEnd w:id="0"/>
       <w:bookmarkEnd w:id="1"/>
+      <w:bookmarkEnd w:id="2"/>
       <w:r>
         <w:t>into its respective order of the columns container</w:t>
       </w:r>
@@ -338,8 +360,6 @@
       <w:r>
         <w:t>be fully responsive</w:t>
       </w:r>
-      <w:bookmarkStart w:id="2" w:name="_GoBack"/>
-      <w:bookmarkEnd w:id="2"/>
     </w:p>
     <w:p/>
     <w:sectPr>

</xml_diff>

<commit_message>
Contiue more on Bulma Overview Presentation
</commit_message>
<xml_diff>
--- a/Course Materials/01- Introduction/01_04 - An Overview of Bulma Framework.docx
+++ b/Course Materials/01- Introduction/01_04 - An Overview of Bulma Framework.docx
@@ -15,12 +15,7 @@
         <w:t>-</w:t>
       </w:r>
       <w:r>
-        <w:t xml:space="preserve">structured HTML, memorable class names and </w:t>
-      </w:r>
-      <w:bookmarkStart w:id="0" w:name="_GoBack"/>
-      <w:bookmarkEnd w:id="0"/>
-      <w:r>
-        <w:t>well</w:t>
+        <w:t>structured HTML, memorable class names and well</w:t>
       </w:r>
       <w:r>
         <w:t>-</w:t>
@@ -143,8 +138,8 @@
           <w:numId w:val="1"/>
         </w:numPr>
       </w:pPr>
-      <w:bookmarkStart w:id="1" w:name="OLE_LINK1"/>
-      <w:bookmarkStart w:id="2" w:name="OLE_LINK2"/>
+      <w:bookmarkStart w:id="0" w:name="OLE_LINK1"/>
+      <w:bookmarkStart w:id="1" w:name="OLE_LINK2"/>
       <w:r>
         <w:t>Bulma comes package with beautiful UI components</w:t>
       </w:r>
@@ -338,30 +333,178 @@
       <w:r>
         <w:t xml:space="preserve"> we’re looking at a mobile view if we were switched to wider viewport each column align horizontally </w:t>
       </w:r>
+      <w:bookmarkEnd w:id="0"/>
       <w:bookmarkEnd w:id="1"/>
+      <w:r>
+        <w:t>into its respective order of the columns container</w:t>
+      </w:r>
+      <w:r>
+        <w:t xml:space="preserve">. As you can see </w:t>
+      </w:r>
+      <w:proofErr w:type="spellStart"/>
+      <w:r>
+        <w:t>B</w:t>
+      </w:r>
+      <w:r>
+        <w:t>ulma</w:t>
+      </w:r>
+      <w:proofErr w:type="spellEnd"/>
+      <w:r>
+        <w:t xml:space="preserve"> is built </w:t>
+      </w:r>
+      <w:r>
+        <w:t>be fully responsive</w:t>
+      </w:r>
+    </w:p>
+    <w:p/>
+    <w:p>
+      <w:r>
+        <w:rPr>
+          <w:b/>
+          <w:bCs/>
+        </w:rPr>
+        <w:t>Modern features</w:t>
+      </w:r>
+    </w:p>
+    <w:p>
+      <w:pPr>
+        <w:rPr>
+          <w:rtl/>
+          <w:lang w:bidi="fa-IR"/>
+        </w:rPr>
+      </w:pPr>
+      <w:r>
+        <w:t xml:space="preserve">By using the latest </w:t>
+      </w:r>
+      <w:proofErr w:type="spellStart"/>
+      <w:r>
+        <w:t>CSS3</w:t>
+      </w:r>
+      <w:proofErr w:type="spellEnd"/>
+      <w:r>
+        <w:t xml:space="preserve"> features such as </w:t>
+      </w:r>
+      <w:r>
+        <w:rPr>
+          <w:b/>
+          <w:bCs/>
+        </w:rPr>
+        <w:t>Flexbox</w:t>
+      </w:r>
+      <w:r>
+        <w:t>, and planning on using </w:t>
+      </w:r>
+      <w:r>
+        <w:rPr>
+          <w:b/>
+          <w:bCs/>
+        </w:rPr>
+        <w:t>CSS Variables</w:t>
+      </w:r>
+      <w:r>
+        <w:t> and </w:t>
+      </w:r>
+      <w:r>
+        <w:rPr>
+          <w:b/>
+          <w:bCs/>
+        </w:rPr>
+        <w:t>CSS Grid</w:t>
+      </w:r>
+      <w:r>
+        <w:t xml:space="preserve">, </w:t>
+      </w:r>
+      <w:proofErr w:type="spellStart"/>
+      <w:r>
+        <w:t>Bulma</w:t>
+      </w:r>
+      <w:proofErr w:type="spellEnd"/>
+      <w:r>
+        <w:t xml:space="preserve"> aims to stay on the bleeding edge of browser technology</w:t>
+      </w:r>
+    </w:p>
+    <w:p>
+      <w:pPr>
+        <w:rPr>
+          <w:b/>
+          <w:bCs/>
+        </w:rPr>
+      </w:pPr>
+    </w:p>
+    <w:p>
+      <w:r>
+        <w:rPr>
+          <w:b/>
+          <w:bCs/>
+        </w:rPr>
+        <w:t>Easy-to-learn syntax</w:t>
+      </w:r>
+    </w:p>
+    <w:p>
+      <w:pPr>
+        <w:rPr>
+          <w:rtl/>
+          <w:lang w:bidi="fa-IR"/>
+        </w:rPr>
+      </w:pPr>
+      <w:r>
+        <w:rPr>
+          <w:b/>
+          <w:bCs/>
+        </w:rPr>
+        <w:t>With simple</w:t>
+      </w:r>
+      <w:r>
+        <w:rPr>
+          <w:b/>
+          <w:bCs/>
+        </w:rPr>
+        <w:t>,</w:t>
+      </w:r>
+      <w:r>
+        <w:rPr>
+          <w:b/>
+          <w:bCs/>
+        </w:rPr>
+        <w:t xml:space="preserve"> readable class names </w:t>
+      </w:r>
+      <w:proofErr w:type="gramStart"/>
+      <w:r>
+        <w:rPr>
+          <w:b/>
+          <w:bCs/>
+        </w:rPr>
+        <w:t>like .button</w:t>
+      </w:r>
+      <w:proofErr w:type="gramEnd"/>
+      <w:r>
+        <w:rPr>
+          <w:b/>
+          <w:bCs/>
+        </w:rPr>
+        <w:t xml:space="preserve"> or .title and a straightforward modifiers system like .is-primary or .is-large, it’s easy to pick up </w:t>
+      </w:r>
+      <w:proofErr w:type="spellStart"/>
+      <w:r>
+        <w:rPr>
+          <w:b/>
+          <w:bCs/>
+        </w:rPr>
+        <w:t>Bulma</w:t>
+      </w:r>
+      <w:proofErr w:type="spellEnd"/>
+      <w:r>
+        <w:rPr>
+          <w:b/>
+          <w:bCs/>
+        </w:rPr>
+        <w:t xml:space="preserve"> in minutes</w:t>
+      </w:r>
+    </w:p>
+    <w:p>
+      <w:bookmarkStart w:id="2" w:name="_GoBack"/>
       <w:bookmarkEnd w:id="2"/>
-      <w:r>
-        <w:t>into its respective order of the columns container</w:t>
-      </w:r>
-      <w:r>
-        <w:t xml:space="preserve">. As you can see </w:t>
-      </w:r>
-      <w:proofErr w:type="spellStart"/>
-      <w:r>
-        <w:t>B</w:t>
-      </w:r>
-      <w:r>
-        <w:t>ulma</w:t>
-      </w:r>
-      <w:proofErr w:type="spellEnd"/>
-      <w:r>
-        <w:t xml:space="preserve"> is built </w:t>
-      </w:r>
-      <w:r>
-        <w:t>be fully responsive</w:t>
-      </w:r>
-    </w:p>
-    <w:p/>
+    </w:p>
     <w:sectPr>
       <w:pgSz w:w="12240" w:h="15840"/>
       <w:pgMar w:top="720" w:right="450" w:bottom="720" w:left="720" w:header="720" w:footer="720" w:gutter="0"/>
@@ -894,7 +1037,6 @@
   <w:style w:type="character" w:default="1" w:styleId="DefaultParagraphFont">
     <w:name w:val="Default Paragraph Font"/>
     <w:uiPriority w:val="1"/>
-    <w:semiHidden/>
     <w:unhideWhenUsed/>
   </w:style>
   <w:style w:type="table" w:default="1" w:styleId="TableNormal">

</xml_diff>